<commit_message>
Se añaden los servicios de activity log y flight assignments
</commit_message>
<xml_diff>
--- a/reports/D03/Student #3/03 - Requirements - Student #3.docx
+++ b/reports/D03/Student #3/03 - Requirements - Student #3.docx
@@ -4330,7 +4330,13 @@
         <w:sdtEndPr/>
         <w:sdtContent>
           <w:r>
-            <w:t xml:space="preserve">    </w:t>
+            <w:t xml:space="preserve"> </w:t>
+          </w:r>
+          <w:r>
+            <w:t>X</w:t>
+          </w:r>
+          <w:r>
+            <w:t xml:space="preserve">  </w:t>
           </w:r>
         </w:sdtContent>
       </w:sdt>
@@ -4376,7 +4382,19 @@
             <w:rPr>
               <w:lang w:val="en-US"/>
             </w:rPr>
-            <w:t xml:space="preserve">    </w:t>
+            <w:t xml:space="preserve"> </w:t>
+          </w:r>
+          <w:r>
+            <w:rPr>
+              <w:lang w:val="en-US"/>
+            </w:rPr>
+            <w:t>X</w:t>
+          </w:r>
+          <w:r>
+            <w:rPr>
+              <w:lang w:val="en-US"/>
+            </w:rPr>
+            <w:t xml:space="preserve">  </w:t>
           </w:r>
         </w:sdtContent>
       </w:sdt>
@@ -7618,6 +7636,7 @@
     <w:rsid w:val="00146E0E"/>
     <w:rsid w:val="001942D6"/>
     <w:rsid w:val="001B7228"/>
+    <w:rsid w:val="002105AB"/>
     <w:rsid w:val="00237B70"/>
     <w:rsid w:val="00250265"/>
     <w:rsid w:val="002C1814"/>

</xml_diff>

<commit_message>
Se implementan las vistas de flight assignment y activity log
</commit_message>
<xml_diff>
--- a/reports/D03/Student #3/03 - Requirements - Student #3.docx
+++ b/reports/D03/Student #3/03 - Requirements - Student #3.docx
@@ -2146,7 +2146,10 @@
         <w:sdtEndPr/>
         <w:sdtContent>
           <w:r>
-            <w:t xml:space="preserve">    </w:t>
+            <w:t xml:space="preserve"> X</w:t>
+          </w:r>
+          <w:r>
+            <w:t xml:space="preserve">  </w:t>
           </w:r>
         </w:sdtContent>
       </w:sdt>
@@ -7670,6 +7673,7 @@
     <w:rsid w:val="00E263A3"/>
     <w:rsid w:val="00E56863"/>
     <w:rsid w:val="00E955A7"/>
+    <w:rsid w:val="00EC5D88"/>
     <w:rsid w:val="00ED34A4"/>
     <w:rsid w:val="00EF08F9"/>
     <w:rsid w:val="00EF214B"/>

</xml_diff>

<commit_message>
Se finalizan las tareas supplementary ii individuales
</commit_message>
<xml_diff>
--- a/reports/D03/Student #3/03 - Requirements - Student #3.docx
+++ b/reports/D03/Student #3/03 - Requirements - Student #3.docx
@@ -3418,7 +3418,13 @@
         <w:sdtEndPr/>
         <w:sdtContent>
           <w:r>
-            <w:t xml:space="preserve">    </w:t>
+            <w:t xml:space="preserve"> </w:t>
+          </w:r>
+          <w:r>
+            <w:t>X</w:t>
+          </w:r>
+          <w:r>
+            <w:t xml:space="preserve">  </w:t>
           </w:r>
         </w:sdtContent>
       </w:sdt>
@@ -4211,7 +4217,13 @@
         <w:sdtEndPr/>
         <w:sdtContent>
           <w:r>
-            <w:t xml:space="preserve">    </w:t>
+            <w:t xml:space="preserve"> </w:t>
+          </w:r>
+          <w:r>
+            <w:t>X</w:t>
+          </w:r>
+          <w:r>
+            <w:t xml:space="preserve">  </w:t>
           </w:r>
         </w:sdtContent>
       </w:sdt>
@@ -4285,7 +4297,13 @@
         <w:sdtEndPr/>
         <w:sdtContent>
           <w:r>
-            <w:t xml:space="preserve">    </w:t>
+            <w:t xml:space="preserve"> </w:t>
+          </w:r>
+          <w:r>
+            <w:t>X</w:t>
+          </w:r>
+          <w:r>
+            <w:t xml:space="preserve">  </w:t>
           </w:r>
         </w:sdtContent>
       </w:sdt>
@@ -7700,6 +7718,7 @@
     <w:rsid w:val="00C90E1F"/>
     <w:rsid w:val="00CD7781"/>
     <w:rsid w:val="00D4788A"/>
+    <w:rsid w:val="00D61881"/>
     <w:rsid w:val="00D72CB9"/>
     <w:rsid w:val="00DB19FC"/>
     <w:rsid w:val="00E25325"/>

</xml_diff>

<commit_message>
mas cambios lol (ayuda)
</commit_message>
<xml_diff>
--- a/reports/D03/Student #3/03 - Requirements - Student #3.docx
+++ b/reports/D03/Student #3/03 - Requirements - Student #3.docx
@@ -3418,7 +3418,13 @@
         <w:sdtEndPr/>
         <w:sdtContent>
           <w:r>
-            <w:t xml:space="preserve">    </w:t>
+            <w:t xml:space="preserve"> </w:t>
+          </w:r>
+          <w:r>
+            <w:t>X</w:t>
+          </w:r>
+          <w:r>
+            <w:t xml:space="preserve">  </w:t>
           </w:r>
         </w:sdtContent>
       </w:sdt>
@@ -4211,7 +4217,13 @@
         <w:sdtEndPr/>
         <w:sdtContent>
           <w:r>
-            <w:t xml:space="preserve">    </w:t>
+            <w:t xml:space="preserve"> </w:t>
+          </w:r>
+          <w:r>
+            <w:t>X</w:t>
+          </w:r>
+          <w:r>
+            <w:t xml:space="preserve">  </w:t>
           </w:r>
         </w:sdtContent>
       </w:sdt>
@@ -4285,7 +4297,13 @@
         <w:sdtEndPr/>
         <w:sdtContent>
           <w:r>
-            <w:t xml:space="preserve">    </w:t>
+            <w:t xml:space="preserve"> </w:t>
+          </w:r>
+          <w:r>
+            <w:t>X</w:t>
+          </w:r>
+          <w:r>
+            <w:t xml:space="preserve">  </w:t>
           </w:r>
         </w:sdtContent>
       </w:sdt>
@@ -7700,6 +7718,7 @@
     <w:rsid w:val="00C90E1F"/>
     <w:rsid w:val="00CD7781"/>
     <w:rsid w:val="00D4788A"/>
+    <w:rsid w:val="00D61881"/>
     <w:rsid w:val="00D72CB9"/>
     <w:rsid w:val="00DB19FC"/>
     <w:rsid w:val="00E25325"/>

</xml_diff>